<commit_message>
Bozza e fine Protocollo
Definito il protocollo di comunicazione e create le classi che serviranno per il progetto.
creati metodi di controllo per inserimento della fiches in una colonna.
</commit_message>
<xml_diff>
--- a/Protocollo di comunicazione.docx
+++ b/Protocollo di comunicazione.docx
@@ -1,6 +1,6 @@
 
 <file path=word/document.xml><?xml version="1.0" encoding="utf-8"?>
-<w:document xmlns:wpc="http://schemas.microsoft.com/office/word/2010/wordprocessingCanvas" xmlns:cx="http://schemas.microsoft.com/office/drawing/2014/chartex" xmlns:cx1="http://schemas.microsoft.com/office/drawing/2015/9/8/chartex" xmlns:cx2="http://schemas.microsoft.com/office/drawing/2015/10/21/chartex" xmlns:cx3="http://schemas.microsoft.com/office/drawing/2016/5/9/chartex" xmlns:cx4="http://schemas.microsoft.com/office/drawing/2016/5/10/chartex" xmlns:cx5="http://schemas.microsoft.com/office/drawing/2016/5/11/chartex" xmlns:cx6="http://schemas.microsoft.com/office/drawing/2016/5/12/chartex" xmlns:cx7="http://schemas.microsoft.com/office/drawing/2016/5/13/chartex" xmlns:cx8="http://schemas.microsoft.com/office/drawing/2016/5/14/chartex" xmlns:mc="http://schemas.openxmlformats.org/markup-compatibility/2006" xmlns:aink="http://schemas.microsoft.com/office/drawing/2016/ink" xmlns:am3d="http://schemas.microsoft.com/office/drawing/2017/model3d" xmlns:o="urn:schemas-microsoft-com:office:office" xmlns:r="http://schemas.openxmlformats.org/officeDocument/2006/relationships" xmlns:m="http://schemas.openxmlformats.org/officeDocument/2006/math" xmlns:v="urn:schemas-microsoft-com:vml" xmlns:wp14="http://schemas.microsoft.com/office/word/2010/wordprocessingDrawing" xmlns:wp="http://schemas.openxmlformats.org/drawingml/2006/wordprocessingDrawing" xmlns:w10="urn:schemas-microsoft-com:office:word" xmlns:w="http://schemas.openxmlformats.org/wordprocessingml/2006/main" xmlns:w14="http://schemas.microsoft.com/office/word/2010/wordml" xmlns:w15="http://schemas.microsoft.com/office/word/2012/wordml" xmlns:w16cid="http://schemas.microsoft.com/office/word/2016/wordml/cid" xmlns:w16se="http://schemas.microsoft.com/office/word/2015/wordml/symex" xmlns:wpg="http://schemas.microsoft.com/office/word/2010/wordprocessingGroup" xmlns:wpi="http://schemas.microsoft.com/office/word/2010/wordprocessingInk" xmlns:wne="http://schemas.microsoft.com/office/word/2006/wordml" xmlns:wps="http://schemas.microsoft.com/office/word/2010/wordprocessingShape" mc:Ignorable="w14 w15 w16se w16cid wp14">
+<w:document xmlns:wpc="http://schemas.microsoft.com/office/word/2010/wordprocessingCanvas" xmlns:mc="http://schemas.openxmlformats.org/markup-compatibility/2006" xmlns:o="urn:schemas-microsoft-com:office:office" xmlns:r="http://schemas.openxmlformats.org/officeDocument/2006/relationships" xmlns:m="http://schemas.openxmlformats.org/officeDocument/2006/math" xmlns:v="urn:schemas-microsoft-com:vml" xmlns:wp14="http://schemas.microsoft.com/office/word/2010/wordprocessingDrawing" xmlns:wp="http://schemas.openxmlformats.org/drawingml/2006/wordprocessingDrawing" xmlns:w10="urn:schemas-microsoft-com:office:word" xmlns:w="http://schemas.openxmlformats.org/wordprocessingml/2006/main" xmlns:w14="http://schemas.microsoft.com/office/word/2010/wordml" xmlns:w15="http://schemas.microsoft.com/office/word/2012/wordml" xmlns:wpg="http://schemas.microsoft.com/office/word/2010/wordprocessingGroup" xmlns:wpi="http://schemas.microsoft.com/office/word/2010/wordprocessingInk" xmlns:wne="http://schemas.microsoft.com/office/word/2006/wordml" xmlns:wps="http://schemas.microsoft.com/office/word/2010/wordprocessingShape" mc:Ignorable="w14 w15 wp14">
   <w:body>
     <w:p>
       <w:r>
@@ -376,47 +376,261 @@
     </w:p>
     <w:p/>
     <w:p>
-      <w:r>
-        <w:t>Il tag INV segnala che è stata fatta una giocata</w:t>
+      <w:pPr>
+        <w:rPr>
+          <w:u w:val="single"/>
+        </w:rPr>
+      </w:pPr>
+      <w:r>
+        <w:t>INIZIO CONNESSIONE</w:t>
       </w:r>
     </w:p>
     <w:p>
       <w:r>
-        <w:t xml:space="preserve">Il tag END segnala che la partita è finita </w:t>
+        <w:t xml:space="preserve">Peer1: STR; </w:t>
+      </w:r>
+      <w:proofErr w:type="spellStart"/>
+      <w:r>
+        <w:t>NickName</w:t>
+      </w:r>
+      <w:proofErr w:type="spellEnd"/>
+      <w:r>
+        <w:t xml:space="preserve">; Colore                             // il </w:t>
+      </w:r>
+      <w:proofErr w:type="spellStart"/>
+      <w:r>
+        <w:t>peer</w:t>
+      </w:r>
+      <w:proofErr w:type="spellEnd"/>
+      <w:r>
+        <w:t xml:space="preserve"> uno invia un messaggio per invitare l’altro a giocare</w:t>
       </w:r>
     </w:p>
     <w:p>
       <w:r>
-        <w:t xml:space="preserve">Quando si schiaccia un pulsante per inserire un gettone verrà inviato </w:t>
+        <w:t>Peer</w:t>
+      </w:r>
+      <w:proofErr w:type="gramStart"/>
+      <w:r>
+        <w:t xml:space="preserve">2:  </w:t>
+      </w:r>
+      <w:proofErr w:type="spellStart"/>
+      <w:r>
+        <w:t>YES</w:t>
+      </w:r>
+      <w:proofErr w:type="gramEnd"/>
+      <w:r>
+        <w:t>;Nickname;Colore</w:t>
+      </w:r>
+      <w:proofErr w:type="spellEnd"/>
+      <w:r>
+        <w:tab/>
+      </w:r>
+      <w:r>
+        <w:tab/>
+        <w:t xml:space="preserve">           //il peer2  accetta di giocare o rifiuta</w:t>
+      </w:r>
+      <w:r>
+        <w:br/>
+        <w:t xml:space="preserve">             </w:t>
+      </w:r>
+      <w:r>
+        <w:t>NON</w:t>
       </w:r>
     </w:p>
     <w:p>
+      <w:r>
+        <w:t xml:space="preserve">Peer1: </w:t>
+      </w:r>
+      <w:proofErr w:type="gramStart"/>
+      <w:r>
+        <w:t xml:space="preserve">YES;  </w:t>
+      </w:r>
+      <w:r>
+        <w:tab/>
+      </w:r>
+      <w:proofErr w:type="gramEnd"/>
+      <w:r>
+        <w:tab/>
+      </w:r>
+      <w:r>
+        <w:tab/>
+        <w:t xml:space="preserve"> // il peer1 conferma la connessione</w:t>
+      </w:r>
+      <w:r>
+        <w:br/>
+        <w:t xml:space="preserve">             NON; </w:t>
+      </w:r>
+    </w:p>
+    <w:p/>
+    <w:p>
+      <w:r>
+        <w:t>SVOLGIMENTO DELLA PARTITA</w:t>
+      </w:r>
+    </w:p>
+    <w:p>
+      <w:r>
+        <w:t xml:space="preserve">Peer2(1) </w:t>
+      </w:r>
       <w:proofErr w:type="spellStart"/>
       <w:proofErr w:type="gramStart"/>
       <w:r>
-        <w:t>INV;giocatore</w:t>
+        <w:t>INV;Posizione</w:t>
       </w:r>
       <w:proofErr w:type="gramEnd"/>
       <w:r>
-        <w:t>;posizione</w:t>
+        <w:t>;End</w:t>
       </w:r>
       <w:proofErr w:type="spellEnd"/>
+      <w:r>
+        <w:t xml:space="preserve">  </w:t>
+      </w:r>
+      <w:r>
+        <w:tab/>
+      </w:r>
+      <w:r>
+        <w:tab/>
+        <w:t xml:space="preserve">//nel momento i cui schiaccia il pulsante ci sarà un controllo e un    </w:t>
+      </w:r>
+      <w:r>
+        <w:br/>
+        <w:t xml:space="preserve">                                                                          aggiornamento della grafica</w:t>
+      </w:r>
+      <w:r>
+        <w:br/>
+      </w:r>
+      <w:r>
+        <w:tab/>
+      </w:r>
+      <w:r>
+        <w:tab/>
+      </w:r>
+      <w:r>
+        <w:tab/>
+      </w:r>
+      <w:r>
+        <w:tab/>
+      </w:r>
+      <w:r>
+        <w:tab/>
+        <w:t xml:space="preserve">   Se End è a </w:t>
+      </w:r>
+      <w:proofErr w:type="spellStart"/>
+      <w:r>
+        <w:t>true</w:t>
+      </w:r>
+      <w:proofErr w:type="spellEnd"/>
+      <w:r>
+        <w:t xml:space="preserve"> la partita è stata vinta dal </w:t>
+      </w:r>
+      <w:proofErr w:type="spellStart"/>
+      <w:r>
+        <w:t>peer</w:t>
+      </w:r>
+      <w:proofErr w:type="spellEnd"/>
+      <w:r>
+        <w:t xml:space="preserve"> che invia il </w:t>
+      </w:r>
+      <w:proofErr w:type="spellStart"/>
+      <w:r>
+        <w:t>mess</w:t>
+      </w:r>
+      <w:proofErr w:type="spellEnd"/>
+      <w:r>
+        <w:t>.</w:t>
+      </w:r>
+      <w:r>
+        <w:br/>
+        <w:t xml:space="preserve">                                                                          (</w:t>
+      </w:r>
+      <w:proofErr w:type="gramStart"/>
+      <w:r>
+        <w:t>se</w:t>
+      </w:r>
+      <w:proofErr w:type="gramEnd"/>
+      <w:r>
+        <w:t xml:space="preserve"> è a punti chi riceve vede il punteggio aggiornarsi quando </w:t>
+      </w:r>
+      <w:r>
+        <w:br/>
+        <w:t xml:space="preserve">                                                                           </w:t>
+      </w:r>
+      <w:proofErr w:type="spellStart"/>
+      <w:r>
+        <w:t>refresha</w:t>
+      </w:r>
+      <w:proofErr w:type="spellEnd"/>
+      <w:r>
+        <w:t xml:space="preserve"> la grafica)</w:t>
+      </w:r>
+      <w:r>
+        <w:br/>
+        <w:t>Peer1(2) RIV</w:t>
+      </w:r>
     </w:p>
     <w:p>
       <w:r>
-        <w:t xml:space="preserve">Quando la partita termina </w:t>
+        <w:t>Peer vincitore</w:t>
+      </w:r>
+      <w:r>
+        <w:t xml:space="preserve">: </w:t>
+      </w:r>
+      <w:r>
+        <w:t>RIY</w:t>
+      </w:r>
+      <w:r>
+        <w:t xml:space="preserve"> </w:t>
+      </w:r>
+      <w:r>
+        <w:tab/>
+      </w:r>
+      <w:r>
+        <w:tab/>
+      </w:r>
+      <w:r>
+        <w:tab/>
+        <w:t xml:space="preserve"> // il peer1 conferma la</w:t>
+      </w:r>
+      <w:r>
+        <w:t xml:space="preserve"> rivincita</w:t>
+      </w:r>
+      <w:r>
+        <w:br/>
+        <w:t xml:space="preserve">             </w:t>
+      </w:r>
+      <w:r>
+        <w:t xml:space="preserve">              RIN</w:t>
       </w:r>
     </w:p>
     <w:p>
-      <w:r>
-        <w:t>END;vincitore</w:t>
-      </w:r>
       <w:bookmarkStart w:id="0" w:name="_GoBack"/>
       <w:bookmarkEnd w:id="0"/>
     </w:p>
-    <w:p/>
-    <w:p/>
-    <w:p/>
+    <w:p>
+      <w:r>
+        <w:t>CHIUSURA CONNESSIONE</w:t>
+      </w:r>
+    </w:p>
+    <w:p>
+      <w:r>
+        <w:t>Peer2(1</w:t>
+      </w:r>
+      <w:r>
+        <w:t xml:space="preserve">) </w:t>
+      </w:r>
+      <w:proofErr w:type="gramStart"/>
+      <w:r>
+        <w:t xml:space="preserve">CLS;   </w:t>
+      </w:r>
+      <w:proofErr w:type="gramEnd"/>
+      <w:r>
+        <w:t xml:space="preserve">                                        //da usare sia se il giocatore chiude il programma anche durante la </w:t>
+      </w:r>
+      <w:r>
+        <w:br/>
+        <w:t xml:space="preserve">                                                                       partita o quando uno dei due ha vinto</w:t>
+      </w:r>
+    </w:p>
     <w:sectPr>
       <w:pgSz w:w="11906" w:h="16838"/>
       <w:pgMar w:top="1417" w:right="1134" w:bottom="1134" w:left="1134" w:header="708" w:footer="708" w:gutter="0"/>
@@ -428,7 +642,7 @@
 </file>
 
 <file path=word/styles.xml><?xml version="1.0" encoding="utf-8"?>
-<w:styles xmlns:mc="http://schemas.openxmlformats.org/markup-compatibility/2006" xmlns:r="http://schemas.openxmlformats.org/officeDocument/2006/relationships" xmlns:w="http://schemas.openxmlformats.org/wordprocessingml/2006/main" xmlns:w14="http://schemas.microsoft.com/office/word/2010/wordml" xmlns:w15="http://schemas.microsoft.com/office/word/2012/wordml" xmlns:w16cid="http://schemas.microsoft.com/office/word/2016/wordml/cid" xmlns:w16se="http://schemas.microsoft.com/office/word/2015/wordml/symex" mc:Ignorable="w14 w15 w16se w16cid">
+<w:styles xmlns:mc="http://schemas.openxmlformats.org/markup-compatibility/2006" xmlns:r="http://schemas.openxmlformats.org/officeDocument/2006/relationships" xmlns:w="http://schemas.openxmlformats.org/wordprocessingml/2006/main" xmlns:w14="http://schemas.microsoft.com/office/word/2010/wordml" xmlns:w15="http://schemas.microsoft.com/office/word/2012/wordml" mc:Ignorable="w14 w15">
   <w:docDefaults>
     <w:rPrDefault>
       <w:rPr>
@@ -444,7 +658,7 @@
       </w:pPr>
     </w:pPrDefault>
   </w:docDefaults>
-  <w:latentStyles w:defLockedState="0" w:defUIPriority="99" w:defSemiHidden="0" w:defUnhideWhenUsed="0" w:defQFormat="0" w:count="375">
+  <w:latentStyles w:defLockedState="0" w:defUIPriority="99" w:defSemiHidden="0" w:defUnhideWhenUsed="0" w:defQFormat="0" w:count="371">
     <w:lsdException w:name="Normal" w:uiPriority="0" w:qFormat="1"/>
     <w:lsdException w:name="heading 1" w:uiPriority="9" w:qFormat="1"/>
     <w:lsdException w:name="heading 2" w:semiHidden="1" w:uiPriority="9" w:unhideWhenUsed="1" w:qFormat="1"/>
@@ -816,10 +1030,6 @@
     <w:lsdException w:name="List Table 5 Dark Accent 6" w:uiPriority="50"/>
     <w:lsdException w:name="List Table 6 Colorful Accent 6" w:uiPriority="51"/>
     <w:lsdException w:name="List Table 7 Colorful Accent 6" w:uiPriority="52"/>
-    <w:lsdException w:name="Mention" w:semiHidden="1" w:unhideWhenUsed="1"/>
-    <w:lsdException w:name="Smart Hyperlink" w:semiHidden="1" w:unhideWhenUsed="1"/>
-    <w:lsdException w:name="Hashtag" w:semiHidden="1" w:unhideWhenUsed="1"/>
-    <w:lsdException w:name="Unresolved Mention" w:semiHidden="1" w:unhideWhenUsed="1"/>
   </w:latentStyles>
   <w:style w:type="paragraph" w:default="1" w:styleId="Normale">
     <w:name w:val="Normal"/>

</xml_diff>